<commit_message>
a commit that should've happend weeks ago: Design
</commit_message>
<xml_diff>
--- a/exercise2/Document.docx
+++ b/exercise2/Document.docx
@@ -1,7 +1,9 @@
 
 <file path=word/document.xml><?xml version="1.0" encoding="utf-8"?>
-<w:document xmlns:wpc="http://schemas.microsoft.com/office/word/2010/wordprocessingCanvas" xmlns:cx="http://schemas.microsoft.com/office/drawing/2014/chartex" xmlns:cx1="http://schemas.microsoft.com/office/drawing/2015/9/8/chartex" xmlns:cx2="http://schemas.microsoft.com/office/drawing/2015/10/21/chartex" xmlns:cx3="http://schemas.microsoft.com/office/drawing/2016/5/9/chartex" xmlns:cx4="http://schemas.microsoft.com/office/drawing/2016/5/10/chartex" xmlns:cx5="http://schemas.microsoft.com/office/drawing/2016/5/11/chartex" xmlns:cx6="http://schemas.microsoft.com/office/drawing/2016/5/12/chartex" xmlns:cx7="http://schemas.microsoft.com/office/drawing/2016/5/13/chartex" xmlns:cx8="http://schemas.microsoft.com/office/drawing/2016/5/14/chartex" xmlns:mc="http://schemas.openxmlformats.org/markup-compatibility/2006" xmlns:aink="http://schemas.microsoft.com/office/drawing/2016/ink" xmlns:am3d="http://schemas.microsoft.com/office/drawing/2017/model3d" xmlns:o="urn:schemas-microsoft-com:office:office" xmlns:r="http://schemas.openxmlformats.org/officeDocument/2006/relationships" xmlns:m="http://schemas.openxmlformats.org/officeDocument/2006/math" xmlns:v="urn:schemas-microsoft-com:vml" xmlns:wp14="http://schemas.microsoft.com/office/word/2010/wordprocessingDrawing" xmlns:wp="http://schemas.openxmlformats.org/drawingml/2006/wordprocessingDrawing" xmlns:w10="urn:schemas-microsoft-com:office:word" xmlns:w="http://schemas.openxmlformats.org/wordprocessingml/2006/main" xmlns:w14="http://schemas.microsoft.com/office/word/2010/wordml" xmlns:w15="http://schemas.microsoft.com/office/word/2012/wordml" xmlns:w16cex="http://schemas.microsoft.com/office/word/2018/wordml/cex" xmlns:w16cid="http://schemas.microsoft.com/office/word/2016/wordml/cid" xmlns:w16="http://schemas.microsoft.com/office/word/2018/wordml" xmlns:w16se="http://schemas.microsoft.com/office/word/2015/wordml/symex" xmlns:wpg="http://schemas.microsoft.com/office/word/2010/wordprocessingGroup" xmlns:wpi="http://schemas.microsoft.com/office/word/2010/wordprocessingInk" xmlns:wne="http://schemas.microsoft.com/office/word/2006/wordml" xmlns:wps="http://schemas.microsoft.com/office/word/2010/wordprocessingShape" mc:Ignorable="w14 w15 w16se w16cid w16 w16cex wp14">
+<w:document xmlns:wpc="http://schemas.microsoft.com/office/word/2010/wordprocessingCanvas" xmlns:cx="http://schemas.microsoft.com/office/drawing/2014/chartex" xmlns:cx1="http://schemas.microsoft.com/office/drawing/2015/9/8/chartex" xmlns:cx2="http://schemas.microsoft.com/office/drawing/2015/10/21/chartex" xmlns:cx3="http://schemas.microsoft.com/office/drawing/2016/5/9/chartex" xmlns:cx4="http://schemas.microsoft.com/office/drawing/2016/5/10/chartex" xmlns:cx5="http://schemas.microsoft.com/office/drawing/2016/5/11/chartex" xmlns:cx6="http://schemas.microsoft.com/office/drawing/2016/5/12/chartex" xmlns:cx7="http://schemas.microsoft.com/office/drawing/2016/5/13/chartex" xmlns:cx8="http://schemas.microsoft.com/office/drawing/2016/5/14/chartex" xmlns:mc="http://schemas.openxmlformats.org/markup-compatibility/2006" xmlns:aink="http://schemas.microsoft.com/office/drawing/2016/ink" xmlns:am3d="http://schemas.microsoft.com/office/drawing/2017/model3d" xmlns:o="urn:schemas-microsoft-com:office:office" xmlns:r="http://schemas.openxmlformats.org/officeDocument/2006/relationships" xmlns:m="http://schemas.openxmlformats.org/officeDocument/2006/math" xmlns:v="urn:schemas-microsoft-com:vml" xmlns:wp14="http://schemas.microsoft.com/office/word/2010/wordprocessingDrawing" xmlns:wp="http://schemas.openxmlformats.org/drawingml/2006/wordprocessingDrawing" xmlns:w10="urn:schemas-microsoft-com:office:word" xmlns:w="http://schemas.openxmlformats.org/wordprocessingml/2006/main" xmlns:w14="http://schemas.microsoft.com/office/word/2010/wordml" xmlns:w15="http://schemas.microsoft.com/office/word/2012/wordml" xmlns:w16cid="http://schemas.microsoft.com/office/word/2016/wordml/cid" xmlns:w16se="http://schemas.microsoft.com/office/word/2015/wordml/symex" xmlns:wpg="http://schemas.microsoft.com/office/word/2010/wordprocessingGroup" xmlns:wpi="http://schemas.microsoft.com/office/word/2010/wordprocessingInk" xmlns:wne="http://schemas.microsoft.com/office/word/2006/wordml" xmlns:wps="http://schemas.microsoft.com/office/word/2010/wordprocessingShape" mc:Ignorable="w14 w15 w16se w16cid wp14">
   <w:body>
+    <w:bookmarkStart w:id="0" w:name="_Hlk41214956" w:displacedByCustomXml="next"/>
+    <w:bookmarkEnd w:id="0" w:displacedByCustomXml="next"/>
     <w:sdt>
       <w:sdtPr>
         <w:id w:val="1185403415"/>
@@ -10,6 +12,7 @@
           <w:docPartUnique/>
         </w:docPartObj>
       </w:sdtPr>
+      <w:sdtEndPr/>
       <w:sdtContent>
         <w:p>
           <w:pPr>
@@ -225,10 +228,11 @@
                                     <w15:appearance w15:val="hidden"/>
                                     <w:text/>
                                   </w:sdtPr>
+                                  <w:sdtEndPr/>
                                   <w:sdtContent>
                                     <w:p>
                                       <w:pPr>
-                                        <w:pStyle w:val="NoSpacing"/>
+                                        <w:pStyle w:val="Sansinterligne"/>
                                         <w:spacing w:after="240" w:line="216" w:lineRule="auto"/>
                                         <w:rPr>
                                           <w:rFonts w:asciiTheme="majorHAnsi" w:hAnsiTheme="majorHAnsi"/>
@@ -251,7 +255,6 @@
                                     </w:p>
                                   </w:sdtContent>
                                 </w:sdt>
-                                <w:bookmarkStart w:id="0" w:name="_GoBack" w:displacedByCustomXml="next"/>
                                 <w:sdt>
                                   <w:sdtPr>
                                     <w:rPr>
@@ -268,10 +271,11 @@
                                     <w15:appearance w15:val="hidden"/>
                                     <w:text/>
                                   </w:sdtPr>
+                                  <w:sdtEndPr/>
                                   <w:sdtContent>
                                     <w:p>
                                       <w:pPr>
-                                        <w:pStyle w:val="NoSpacing"/>
+                                        <w:pStyle w:val="Sansinterligne"/>
                                         <w:spacing w:line="216" w:lineRule="auto"/>
                                         <w:rPr>
                                           <w:rFonts w:asciiTheme="majorHAnsi" w:hAnsiTheme="majorHAnsi"/>
@@ -294,7 +298,6 @@
                                     </w:p>
                                   </w:sdtContent>
                                 </w:sdt>
-                                <w:bookmarkEnd w:id="0" w:displacedByCustomXml="prev"/>
                               </w:txbxContent>
                             </wps:txbx>
                             <wps:bodyPr rot="0" spcFirstLastPara="0" vertOverflow="overflow" horzOverflow="overflow" vert="horz" wrap="square" lIns="457200" tIns="457200" rIns="0" bIns="0" numCol="1" spcCol="0" rtlCol="0" fromWordArt="0" anchor="b" anchorCtr="0" forceAA="0" compatLnSpc="1">
@@ -318,18 +321,18 @@
               </mc:Choice>
               <mc:Fallback>
                 <w:pict>
-                  <v:group w14:anchorId="448D1452" id="Group 459" o:spid="_x0000_s1026" alt="Title: Title and subtitle with crop mark graphic" style="position:absolute;left:0;text-align:left;margin-left:0;margin-top:0;width:502.55pt;height:267.85pt;z-index:251659264;mso-position-horizontal:left;mso-position-horizontal-relative:page;mso-position-vertical:top;mso-position-vertical-relative:page;mso-width-relative:margin;mso-height-relative:margin" coordsize="63817,34015" o:gfxdata="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">
-                    <v:group id="Group 460" o:spid="_x0000_s1027" style="position:absolute;width:26426;height:34015" coordsize="26426,34015" o:gfxdata="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">
-                      <v:shape id="Freeform 461" o:spid="_x0000_s1028" style="position:absolute;left:5048;top:5048;width:21336;height:28670;visibility:visible;mso-wrap-style:square;v-text-anchor:top" coordsize="1344,1806" o:gfxdata="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" path="m168,1806l,1806,,,1344,r,165l168,165r,1641xe" fillcolor="#44546a [3215]" stroked="f">
+                  <v:group w14:anchorId="448D1452" id="Group 459" o:spid="_x0000_s1026" alt="Titre : Title and subtitle with crop mark graphic" style="position:absolute;left:0;text-align:left;margin-left:0;margin-top:0;width:502.55pt;height:267.85pt;z-index:251659264;mso-position-horizontal:left;mso-position-horizontal-relative:page;mso-position-vertical:top;mso-position-vertical-relative:page;mso-width-relative:margin;mso-height-relative:margin" coordsize="63817,34015" o:gfxdata="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">
+                    <v:group id="Group 460" o:spid="_x0000_s1027" style="position:absolute;width:26426;height:34015" coordsize="26426,34015" o:gfxdata="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">
+                      <v:shape id="Freeform 461" o:spid="_x0000_s1028" style="position:absolute;left:5048;top:5048;width:21336;height:28670;visibility:visible;mso-wrap-style:square;v-text-anchor:top" coordsize="1344,1806" o:gfxdata="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" path="m168,1806l,1806,,,1344,r,165l168,165r,1641xe" fillcolor="#44546a [3215]" stroked="f">
                         <v:path arrowok="t" o:connecttype="custom" o:connectlocs="266700,2867025;0,2867025;0,0;2133600,0;2133600,261938;266700,261938;266700,2867025" o:connectangles="0,0,0,0,0,0,0"/>
                       </v:shape>
-                      <v:rect id="Rectangle 462" o:spid="_x0000_s1029" style="position:absolute;width:26426;height:34015;visibility:visible;mso-wrap-style:square;v-text-anchor:middle" o:gfxdata="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" filled="f" stroked="f" strokeweight="1pt"/>
+                      <v:rect id="Rectangle 462" o:spid="_x0000_s1029" style="position:absolute;width:26426;height:34015;visibility:visible;mso-wrap-style:square;v-text-anchor:middle" o:gfxdata="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" filled="f" stroked="f" strokeweight="1pt"/>
                     </v:group>
                     <v:shapetype id="_x0000_t202" coordsize="21600,21600" o:spt="202" path="m,l,21600r21600,l21600,xe">
                       <v:stroke joinstyle="miter"/>
                       <v:path gradientshapeok="t" o:connecttype="rect"/>
                     </v:shapetype>
-                    <v:shape id="Text Box 463" o:spid="_x0000_s1030" type="#_x0000_t202" style="position:absolute;left:7715;top:7620;width:56102;height:25914;visibility:visible;mso-wrap-style:square;v-text-anchor:bottom" o:gfxdata="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" filled="f" stroked="f" strokeweight=".5pt">
+                    <v:shape id="Text Box 463" o:spid="_x0000_s1030" type="#_x0000_t202" style="position:absolute;left:7715;top:7620;width:56102;height:25914;visibility:visible;mso-wrap-style:square;v-text-anchor:bottom" o:gfxdata="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" filled="f" stroked="f" strokeweight=".5pt">
                       <v:textbox inset="36pt,36pt,0,0">
                         <w:txbxContent>
                           <w:sdt>
@@ -348,10 +351,11 @@
                               <w15:appearance w15:val="hidden"/>
                               <w:text/>
                             </w:sdtPr>
+                            <w:sdtEndPr/>
                             <w:sdtContent>
                               <w:p>
                                 <w:pPr>
-                                  <w:pStyle w:val="NoSpacing"/>
+                                  <w:pStyle w:val="Sansinterligne"/>
                                   <w:spacing w:after="240" w:line="216" w:lineRule="auto"/>
                                   <w:rPr>
                                     <w:rFonts w:asciiTheme="majorHAnsi" w:hAnsiTheme="majorHAnsi"/>
@@ -374,7 +378,6 @@
                               </w:p>
                             </w:sdtContent>
                           </w:sdt>
-                          <w:bookmarkStart w:id="1" w:name="_GoBack" w:displacedByCustomXml="next"/>
                           <w:sdt>
                             <w:sdtPr>
                               <w:rPr>
@@ -391,10 +394,11 @@
                               <w15:appearance w15:val="hidden"/>
                               <w:text/>
                             </w:sdtPr>
+                            <w:sdtEndPr/>
                             <w:sdtContent>
                               <w:p>
                                 <w:pPr>
-                                  <w:pStyle w:val="NoSpacing"/>
+                                  <w:pStyle w:val="Sansinterligne"/>
                                   <w:spacing w:line="216" w:lineRule="auto"/>
                                   <w:rPr>
                                     <w:rFonts w:asciiTheme="majorHAnsi" w:hAnsiTheme="majorHAnsi"/>
@@ -417,7 +421,6 @@
                               </w:p>
                             </w:sdtContent>
                           </w:sdt>
-                          <w:bookmarkEnd w:id="1" w:displacedByCustomXml="prev"/>
                         </w:txbxContent>
                       </v:textbox>
                     </v:shape>
@@ -487,9 +490,9 @@
                   </wp:anchor>
                 </w:drawing>
               </mc:Choice>
-              <mc:Fallback>
+              <mc:Fallback xmlns:w16="http://schemas.microsoft.com/office/word/2018/wordml" xmlns:w16cex="http://schemas.microsoft.com/office/word/2018/wordml/cex">
                 <w:pict>
-                  <v:rect w14:anchorId="264235E0" id="Rectangle 464" o:spid="_x0000_s1026" alt="Title: Color background" style="position:absolute;margin-left:0;margin-top:0;width:8in;height:756pt;z-index:-251658240;visibility:visible;mso-wrap-style:square;mso-width-percent:941;mso-height-percent:954;mso-wrap-distance-left:9pt;mso-wrap-distance-top:0;mso-wrap-distance-right:9pt;mso-wrap-distance-bottom:0;mso-position-horizontal:center;mso-position-horizontal-relative:page;mso-position-vertical:center;mso-position-vertical-relative:page;mso-width-percent:941;mso-height-percent:954;mso-width-relative:page;mso-height-relative:page;v-text-anchor:top" o:gfxdata="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" fillcolor="#e7e6e6 [3214]" stroked="f">
+                  <v:rect w14:anchorId="264235E0" id="Rectangle 464" o:spid="_x0000_s1026" alt="Title: Color background" style="position:absolute;margin-left:0;margin-top:0;width:8in;height:756pt;z-index:-251658240;visibility:visible;mso-wrap-style:square;mso-width-percent:941;mso-height-percent:954;mso-wrap-distance-left:9pt;mso-wrap-distance-top:0;mso-wrap-distance-right:9pt;mso-wrap-distance-bottom:0;mso-position-horizontal:center;mso-position-horizontal-relative:page;mso-position-vertical:center;mso-position-vertical-relative:page;mso-width-percent:941;mso-height-percent:954;mso-width-relative:page;mso-height-relative:page;v-text-anchor:top" o:gfxdata="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" fillcolor="#e7e6e6 [3214]" stroked="f">
                     <w10:wrap anchorx="page" anchory="page"/>
                   </v:rect>
                 </w:pict>
@@ -622,19 +625,8 @@
                                     <w:szCs w:val="40"/>
                                     <w:lang w:val="en-US"/>
                                   </w:rPr>
-                                  <w:t xml:space="preserve">Nada </w:t>
+                                  <w:t>Nada Chatti</w:t>
                                 </w:r>
-                                <w:proofErr w:type="spellStart"/>
-                                <w:r>
-                                  <w:rPr>
-                                    <w:color w:val="44546A" w:themeColor="text2"/>
-                                    <w:sz w:val="40"/>
-                                    <w:szCs w:val="40"/>
-                                    <w:lang w:val="en-US"/>
-                                  </w:rPr>
-                                  <w:t>Chatti</w:t>
-                                </w:r>
-                                <w:proofErr w:type="spellEnd"/>
                               </w:p>
                               <w:p>
                                 <w:pPr>
@@ -766,7 +758,7 @@
               </mc:Choice>
               <mc:Fallback>
                 <w:pict>
-                  <v:shape w14:anchorId="6EB1BF52" id="Text Box 1" o:spid="_x0000_s1031" type="#_x0000_t202" style="position:absolute;left:0;text-align:left;margin-left:226.9pt;margin-top:464.25pt;width:247.65pt;height:189.8pt;z-index:251662336;visibility:visible;mso-wrap-style:square;mso-height-percent:0;mso-wrap-distance-left:9pt;mso-wrap-distance-top:0;mso-wrap-distance-right:9pt;mso-wrap-distance-bottom:0;mso-position-horizontal:absolute;mso-position-horizontal-relative:text;mso-position-vertical:absolute;mso-position-vertical-relative:text;mso-height-percent:0;mso-height-relative:margin;v-text-anchor:top" o:gfxdata="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" filled="f" stroked="f">
+                  <v:shape w14:anchorId="6EB1BF52" id="Text Box 1" o:spid="_x0000_s1031" type="#_x0000_t202" style="position:absolute;left:0;text-align:left;margin-left:226.9pt;margin-top:464.25pt;width:247.65pt;height:189.8pt;z-index:251662336;visibility:visible;mso-wrap-style:square;mso-height-percent:0;mso-wrap-distance-left:9pt;mso-wrap-distance-top:0;mso-wrap-distance-right:9pt;mso-wrap-distance-bottom:0;mso-position-horizontal:absolute;mso-position-horizontal-relative:text;mso-position-vertical:absolute;mso-position-vertical-relative:text;mso-height-percent:0;mso-height-relative:margin;v-text-anchor:top" o:gfxdata="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" filled="f" stroked="f">
                     <v:textbox>
                       <w:txbxContent>
                         <w:p>
@@ -837,19 +829,8 @@
                               <w:szCs w:val="40"/>
                               <w:lang w:val="en-US"/>
                             </w:rPr>
-                            <w:t xml:space="preserve">Nada </w:t>
+                            <w:t>Nada Chatti</w:t>
                           </w:r>
-                          <w:proofErr w:type="spellStart"/>
-                          <w:r>
-                            <w:rPr>
-                              <w:color w:val="44546A" w:themeColor="text2"/>
-                              <w:sz w:val="40"/>
-                              <w:szCs w:val="40"/>
-                              <w:lang w:val="en-US"/>
-                            </w:rPr>
-                            <w:t>Chatti</w:t>
-                          </w:r>
-                          <w:proofErr w:type="spellEnd"/>
                         </w:p>
                         <w:p>
                           <w:pPr>
@@ -1139,13 +1120,13 @@
                   </wp:anchor>
                 </w:drawing>
               </mc:Choice>
-              <mc:Fallback>
+              <mc:Fallback xmlns:w16="http://schemas.microsoft.com/office/word/2018/wordml" xmlns:w16cex="http://schemas.microsoft.com/office/word/2018/wordml/cex">
                 <w:pict>
-                  <v:group w14:anchorId="739B5CD2" id="Group 455" o:spid="_x0000_s1026" alt="Title: Crop mark graphic" style="position:absolute;margin-left:332.9pt;margin-top:439.15pt;width:207.4pt;height:265.65pt;z-index:251661312" coordsize="26289,33718" o:gfxdata="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">
-                    <v:shape id="Freeform 456" o:spid="_x0000_s1027" style="position:absolute;width:21336;height:28670;visibility:visible;mso-wrap-style:square;v-text-anchor:top" coordsize="1344,1806" o:gfxdata="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" path="m1344,1806l,1806,,1641r1176,l1176,r168,l1344,1806xe" fillcolor="#44546a [3215]" stroked="f">
+                  <v:group w14:anchorId="739B5CD2" id="Group 455" o:spid="_x0000_s1026" alt="Title: Crop mark graphic" style="position:absolute;margin-left:332.9pt;margin-top:439.15pt;width:207.4pt;height:265.65pt;z-index:251661312" coordsize="26289,33718" o:gfxdata="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">
+                    <v:shape id="Freeform 456" o:spid="_x0000_s1027" style="position:absolute;width:21336;height:28670;visibility:visible;mso-wrap-style:square;v-text-anchor:top" coordsize="1344,1806" o:gfxdata="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" path="m1344,1806l,1806,,1641r1176,l1176,r168,l1344,1806xe" fillcolor="#44546a [3215]" stroked="f">
                       <v:path arrowok="t" o:connecttype="custom" o:connectlocs="2133600,2867025;0,2867025;0,2605088;1866900,2605088;1866900,0;2133600,0;2133600,2867025" o:connectangles="0,0,0,0,0,0,0"/>
                     </v:shape>
-                    <v:rect id="Rectangle 457" o:spid="_x0000_s1028" style="position:absolute;left:95;width:26194;height:33718;visibility:visible;mso-wrap-style:square;v-text-anchor:middle" o:gfxdata="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" filled="f" stroked="f" strokeweight="1pt"/>
+                    <v:rect id="Rectangle 457" o:spid="_x0000_s1028" style="position:absolute;left:95;width:26194;height:33718;visibility:visible;mso-wrap-style:square;v-text-anchor:middle" o:gfxdata="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" filled="f" stroked="f" strokeweight="1pt"/>
                   </v:group>
                 </w:pict>
               </mc:Fallback>
@@ -1159,7 +1140,7 @@
     </w:sdt>
     <w:p>
       <w:pPr>
-        <w:pStyle w:val="Heading1"/>
+        <w:pStyle w:val="Titre1"/>
         <w:jc w:val="both"/>
         <w:rPr>
           <w:sz w:val="56"/>
@@ -1187,7 +1168,7 @@
     </w:p>
     <w:p>
       <w:pPr>
-        <w:pStyle w:val="Heading2"/>
+        <w:pStyle w:val="Titre2"/>
         <w:jc w:val="both"/>
       </w:pPr>
       <w:r>
@@ -1257,20 +1238,33 @@
     </w:p>
     <w:p>
       <w:pPr>
-        <w:pStyle w:val="Caption"/>
+        <w:pStyle w:val="Lgende"/>
         <w:jc w:val="both"/>
       </w:pPr>
       <w:r>
         <w:t xml:space="preserve">Figure </w:t>
       </w:r>
-      <w:fldSimple w:instr=" SEQ Figure \* ARABIC ">
-        <w:r>
-          <w:rPr>
-            <w:noProof/>
-          </w:rPr>
-          <w:t>1</w:t>
-        </w:r>
-      </w:fldSimple>
+      <w:r>
+        <w:fldChar w:fldCharType="begin"/>
+      </w:r>
+      <w:r>
+        <w:instrText xml:space="preserve"> SEQ Figure \* ARABIC </w:instrText>
+      </w:r>
+      <w:r>
+        <w:fldChar w:fldCharType="separate"/>
+      </w:r>
+      <w:r>
+        <w:rPr>
+          <w:noProof/>
+        </w:rPr>
+        <w:t>1</w:t>
+      </w:r>
+      <w:r>
+        <w:rPr>
+          <w:noProof/>
+        </w:rPr>
+        <w:fldChar w:fldCharType="end"/>
+      </w:r>
       <w:r>
         <w:t xml:space="preserve">. </w:t>
       </w:r>
@@ -1392,7 +1386,7 @@
     </w:p>
     <w:p>
       <w:pPr>
-        <w:pStyle w:val="Heading1"/>
+        <w:pStyle w:val="Titre1"/>
         <w:jc w:val="both"/>
       </w:pPr>
       <w:r>
@@ -1454,20 +1448,33 @@
     </w:p>
     <w:p>
       <w:pPr>
-        <w:pStyle w:val="Caption"/>
+        <w:pStyle w:val="Lgende"/>
         <w:jc w:val="center"/>
       </w:pPr>
       <w:r>
         <w:t xml:space="preserve">Figure </w:t>
       </w:r>
-      <w:fldSimple w:instr=" SEQ Figure \* ARABIC ">
-        <w:r>
-          <w:rPr>
-            <w:noProof/>
-          </w:rPr>
-          <w:t>2</w:t>
-        </w:r>
-      </w:fldSimple>
+      <w:r>
+        <w:fldChar w:fldCharType="begin"/>
+      </w:r>
+      <w:r>
+        <w:instrText xml:space="preserve"> SEQ Figure \* ARABIC </w:instrText>
+      </w:r>
+      <w:r>
+        <w:fldChar w:fldCharType="separate"/>
+      </w:r>
+      <w:r>
+        <w:rPr>
+          <w:noProof/>
+        </w:rPr>
+        <w:t>2</w:t>
+      </w:r>
+      <w:r>
+        <w:rPr>
+          <w:noProof/>
+        </w:rPr>
+        <w:fldChar w:fldCharType="end"/>
+      </w:r>
       <w:r>
         <w:t xml:space="preserve"> Groups, ticket info, participants etc</w:t>
       </w:r>
@@ -1665,7 +1672,7 @@
     </w:p>
     <w:p>
       <w:pPr>
-        <w:pStyle w:val="Heading2"/>
+        <w:pStyle w:val="Titre2"/>
         <w:jc w:val="both"/>
       </w:pPr>
       <w:r>
@@ -1680,7 +1687,7 @@
     </w:p>
     <w:p>
       <w:pPr>
-        <w:pStyle w:val="Heading2"/>
+        <w:pStyle w:val="Titre2"/>
         <w:jc w:val="center"/>
       </w:pPr>
       <w:r>
@@ -1907,7 +1914,7 @@
     </w:p>
     <w:p>
       <w:pPr>
-        <w:pStyle w:val="Heading2"/>
+        <w:pStyle w:val="Titre2"/>
         <w:jc w:val="both"/>
       </w:pPr>
       <w:r>
@@ -2133,7 +2140,7 @@
     </w:p>
     <w:p>
       <w:pPr>
-        <w:pStyle w:val="Heading1"/>
+        <w:pStyle w:val="Titre1"/>
         <w:jc w:val="both"/>
       </w:pPr>
       <w:r>
@@ -2148,7 +2155,7 @@
     </w:p>
     <w:p>
       <w:pPr>
-        <w:pStyle w:val="Heading2"/>
+        <w:pStyle w:val="Titre2"/>
       </w:pPr>
       <w:r>
         <w:t xml:space="preserve">Use Case 1: Create Group for </w:t>
@@ -2242,7 +2249,7 @@
     <w:p/>
     <w:p>
       <w:pPr>
-        <w:pStyle w:val="Heading2"/>
+        <w:pStyle w:val="Titre2"/>
       </w:pPr>
       <w:r>
         <w:lastRenderedPageBreak/>
@@ -2336,47 +2343,134 @@
         </w:drawing>
       </w:r>
     </w:p>
-    <w:p>
-      <w:pPr>
-        <w:pStyle w:val="Heading2"/>
-      </w:pPr>
-      <w:r>
-        <w:tab/>
-      </w:r>
-    </w:p>
-    <w:p>
-      <w:pPr>
-        <w:pStyle w:val="Heading2"/>
-      </w:pPr>
-    </w:p>
-    <w:p>
-      <w:pPr>
-        <w:pStyle w:val="Heading2"/>
-      </w:pPr>
-    </w:p>
-    <w:p>
-      <w:pPr>
-        <w:pStyle w:val="Heading2"/>
-      </w:pPr>
-    </w:p>
-    <w:p>
-      <w:pPr>
-        <w:pStyle w:val="Heading2"/>
-        <w:jc w:val="both"/>
-      </w:pPr>
-    </w:p>
-    <w:p/>
-    <w:p/>
-    <w:p/>
-    <w:p>
-      <w:pPr>
-        <w:pStyle w:val="Heading2"/>
-        <w:jc w:val="both"/>
-      </w:pPr>
-    </w:p>
-    <w:p>
-      <w:pPr>
-        <w:pStyle w:val="Heading2"/>
+    <w:p/>
+    <w:p/>
+    <w:p/>
+    <w:p/>
+    <w:p/>
+    <w:p/>
+    <w:p/>
+    <w:p/>
+    <w:p/>
+    <w:p/>
+    <w:p/>
+    <w:p/>
+    <w:p>
+      <w:pPr>
+        <w:pStyle w:val="Titre2"/>
+      </w:pPr>
+      <w:r>
+        <w:lastRenderedPageBreak/>
+        <w:t xml:space="preserve">Approximate design of the </w:t>
+      </w:r>
+      <w:proofErr w:type="gramStart"/>
+      <w:r>
+        <w:t>WebApp :</w:t>
+      </w:r>
+      <w:proofErr w:type="gramEnd"/>
+      <w:r>
+        <w:t xml:space="preserve"> Search results</w:t>
+      </w:r>
+    </w:p>
+    <w:p/>
+    <w:p/>
+    <w:p>
+      <w:pPr>
+        <w:pStyle w:val="Titre2"/>
+      </w:pPr>
+      <w:r>
+        <w:rPr>
+          <w:noProof/>
+        </w:rPr>
+        <w:drawing>
+          <wp:inline distT="0" distB="0" distL="0" distR="0" wp14:anchorId="028A0C5B" wp14:editId="28A69516">
+            <wp:extent cx="5848350" cy="3295650"/>
+            <wp:effectExtent l="0" t="0" r="0" b="8255"/>
+            <wp:docPr id="10" name="Image 10"/>
+            <wp:cNvGraphicFramePr>
+              <a:graphicFrameLocks xmlns:a="http://schemas.openxmlformats.org/drawingml/2006/main" noChangeAspect="1"/>
+            </wp:cNvGraphicFramePr>
+            <a:graphic xmlns:a="http://schemas.openxmlformats.org/drawingml/2006/main">
+              <a:graphicData uri="http://schemas.openxmlformats.org/drawingml/2006/picture">
+                <pic:pic xmlns:pic="http://schemas.openxmlformats.org/drawingml/2006/picture">
+                  <pic:nvPicPr>
+                    <pic:cNvPr id="0" name="Picture 1"/>
+                    <pic:cNvPicPr>
+                      <a:picLocks noChangeAspect="1" noChangeArrowheads="1"/>
+                    </pic:cNvPicPr>
+                  </pic:nvPicPr>
+                  <pic:blipFill>
+                    <a:blip r:embed="rId10" cstate="print">
+                      <a:extLst>
+                        <a:ext uri="{28A0092B-C50C-407E-A947-70E740481C1C}">
+                          <a14:useLocalDpi xmlns:a14="http://schemas.microsoft.com/office/drawing/2010/main" val="0"/>
+                        </a:ext>
+                      </a:extLst>
+                    </a:blip>
+                    <a:srcRect/>
+                    <a:stretch>
+                      <a:fillRect/>
+                    </a:stretch>
+                  </pic:blipFill>
+                  <pic:spPr bwMode="auto">
+                    <a:xfrm>
+                      <a:off x="0" y="0"/>
+                      <a:ext cx="5848350" cy="3295650"/>
+                    </a:xfrm>
+                    <a:prstGeom prst="rect">
+                      <a:avLst/>
+                    </a:prstGeom>
+                    <a:noFill/>
+                    <a:ln>
+                      <a:noFill/>
+                    </a:ln>
+                  </pic:spPr>
+                </pic:pic>
+              </a:graphicData>
+            </a:graphic>
+          </wp:inline>
+        </w:drawing>
+      </w:r>
+    </w:p>
+    <w:p>
+      <w:pPr>
+        <w:pStyle w:val="Titre2"/>
+      </w:pPr>
+    </w:p>
+    <w:p>
+      <w:pPr>
+        <w:pStyle w:val="Titre2"/>
+        <w:jc w:val="both"/>
+      </w:pPr>
+    </w:p>
+    <w:p/>
+    <w:p/>
+    <w:p/>
+    <w:p/>
+    <w:p/>
+    <w:p/>
+    <w:p/>
+    <w:p/>
+    <w:p/>
+    <w:p/>
+    <w:p/>
+    <w:p/>
+    <w:p/>
+    <w:p/>
+    <w:p/>
+    <w:p/>
+    <w:p/>
+    <w:p/>
+    <w:p/>
+    <w:p>
+      <w:pPr>
+        <w:pStyle w:val="Titre2"/>
+        <w:jc w:val="both"/>
+      </w:pPr>
+    </w:p>
+    <w:p>
+      <w:pPr>
+        <w:pStyle w:val="Titre2"/>
         <w:jc w:val="both"/>
       </w:pPr>
       <w:r>
@@ -2409,10 +2503,7 @@
       </w:r>
       <w:proofErr w:type="spellEnd"/>
       <w:r>
-        <w:t xml:space="preserve"> Order API. The user will pay their share and we will have the money in our escrow.</w:t>
-      </w:r>
-      <w:r>
-        <w:t xml:space="preserve"> We will show them the success message along with the shareable links(for more reach).</w:t>
+        <w:t xml:space="preserve"> Order API. The user will pay their share and we will have the money in our escrow. We will show them the success message along with the shareable links(for more reach).</w:t>
       </w:r>
     </w:p>
     <w:p>
@@ -2443,81 +2534,6 @@
                 <pic:pic xmlns:pic="http://schemas.openxmlformats.org/drawingml/2006/picture">
                   <pic:nvPicPr>
                     <pic:cNvPr id="8" name="join.jpg"/>
-                    <pic:cNvPicPr/>
-                  </pic:nvPicPr>
-                  <pic:blipFill>
-                    <a:blip r:embed="rId10">
-                      <a:extLst>
-                        <a:ext uri="{28A0092B-C50C-407E-A947-70E740481C1C}">
-                          <a14:useLocalDpi xmlns:a14="http://schemas.microsoft.com/office/drawing/2010/main" val="0"/>
-                        </a:ext>
-                      </a:extLst>
-                    </a:blip>
-                    <a:stretch>
-                      <a:fillRect/>
-                    </a:stretch>
-                  </pic:blipFill>
-                  <pic:spPr>
-                    <a:xfrm>
-                      <a:off x="0" y="0"/>
-                      <a:ext cx="5943600" cy="3919855"/>
-                    </a:xfrm>
-                    <a:prstGeom prst="rect">
-                      <a:avLst/>
-                    </a:prstGeom>
-                  </pic:spPr>
-                </pic:pic>
-              </a:graphicData>
-            </a:graphic>
-          </wp:inline>
-        </w:drawing>
-      </w:r>
-    </w:p>
-    <w:p/>
-    <w:p/>
-    <w:p/>
-    <w:p/>
-    <w:p/>
-    <w:p/>
-    <w:p/>
-    <w:p/>
-    <w:p/>
-    <w:p/>
-    <w:p/>
-    <w:p>
-      <w:pPr>
-        <w:pStyle w:val="Heading2"/>
-      </w:pPr>
-      <w:r>
-        <w:lastRenderedPageBreak/>
-        <w:t>Use Case 4: Confirm Ticket receipt</w:t>
-      </w:r>
-    </w:p>
-    <w:p/>
-    <w:p>
-      <w:r>
-        <w:t>Once user receives the ticket by the group organizer(they will use our chat to carry out the communication), they can confirm ticket receipt and rate the user. This will trigger the payment release event and will send the payment to group organizer.</w:t>
-      </w:r>
-    </w:p>
-    <w:p/>
-    <w:p>
-      <w:r>
-        <w:rPr>
-          <w:noProof/>
-        </w:rPr>
-        <w:drawing>
-          <wp:inline distT="0" distB="0" distL="0" distR="0" wp14:anchorId="4BD56025" wp14:editId="6098AF13">
-            <wp:extent cx="5943600" cy="3919855"/>
-            <wp:effectExtent l="0" t="0" r="0" b="4445"/>
-            <wp:docPr id="9" name="Picture 9" descr="A screenshot of a cell phone&#10;&#10;Description automatically generated"/>
-            <wp:cNvGraphicFramePr>
-              <a:graphicFrameLocks xmlns:a="http://schemas.openxmlformats.org/drawingml/2006/main" noChangeAspect="1"/>
-            </wp:cNvGraphicFramePr>
-            <a:graphic xmlns:a="http://schemas.openxmlformats.org/drawingml/2006/main">
-              <a:graphicData uri="http://schemas.openxmlformats.org/drawingml/2006/picture">
-                <pic:pic xmlns:pic="http://schemas.openxmlformats.org/drawingml/2006/picture">
-                  <pic:nvPicPr>
-                    <pic:cNvPr id="9" name="confirm.jpg"/>
                     <pic:cNvPicPr/>
                   </pic:nvPicPr>
                   <pic:blipFill>
@@ -2548,6 +2564,302 @@
         </w:drawing>
       </w:r>
     </w:p>
+    <w:p/>
+    <w:p/>
+    <w:p/>
+    <w:p/>
+    <w:p/>
+    <w:p/>
+    <w:p/>
+    <w:p/>
+    <w:p/>
+    <w:p/>
+    <w:p/>
+    <w:p>
+      <w:pPr>
+        <w:pStyle w:val="Titre2"/>
+      </w:pPr>
+      <w:r>
+        <w:lastRenderedPageBreak/>
+        <w:t xml:space="preserve">Approximate design of the </w:t>
+      </w:r>
+      <w:proofErr w:type="gramStart"/>
+      <w:r>
+        <w:t>WebApp :</w:t>
+      </w:r>
+      <w:proofErr w:type="gramEnd"/>
+      <w:r>
+        <w:t xml:space="preserve"> </w:t>
+      </w:r>
+      <w:r>
+        <w:t>Join a ticket</w:t>
+      </w:r>
+    </w:p>
+    <w:p/>
+    <w:p/>
+    <w:p>
+      <w:r>
+        <w:rPr>
+          <w:noProof/>
+        </w:rPr>
+        <w:drawing>
+          <wp:inline distT="0" distB="0" distL="0" distR="0" wp14:anchorId="481952F2" wp14:editId="58BC9DD6">
+            <wp:extent cx="5854700" cy="3289300"/>
+            <wp:effectExtent l="0" t="0" r="0" b="6350"/>
+            <wp:docPr id="11" name="Image 11"/>
+            <wp:cNvGraphicFramePr>
+              <a:graphicFrameLocks xmlns:a="http://schemas.openxmlformats.org/drawingml/2006/main" noChangeAspect="1"/>
+            </wp:cNvGraphicFramePr>
+            <a:graphic xmlns:a="http://schemas.openxmlformats.org/drawingml/2006/main">
+              <a:graphicData uri="http://schemas.openxmlformats.org/drawingml/2006/picture">
+                <pic:pic xmlns:pic="http://schemas.openxmlformats.org/drawingml/2006/picture">
+                  <pic:nvPicPr>
+                    <pic:cNvPr id="0" name="Picture 2"/>
+                    <pic:cNvPicPr>
+                      <a:picLocks noChangeAspect="1" noChangeArrowheads="1"/>
+                    </pic:cNvPicPr>
+                  </pic:nvPicPr>
+                  <pic:blipFill>
+                    <a:blip r:embed="rId12" cstate="print">
+                      <a:extLst>
+                        <a:ext uri="{28A0092B-C50C-407E-A947-70E740481C1C}">
+                          <a14:useLocalDpi xmlns:a14="http://schemas.microsoft.com/office/drawing/2010/main" val="0"/>
+                        </a:ext>
+                      </a:extLst>
+                    </a:blip>
+                    <a:srcRect/>
+                    <a:stretch>
+                      <a:fillRect/>
+                    </a:stretch>
+                  </pic:blipFill>
+                  <pic:spPr bwMode="auto">
+                    <a:xfrm>
+                      <a:off x="0" y="0"/>
+                      <a:ext cx="5854700" cy="3289300"/>
+                    </a:xfrm>
+                    <a:prstGeom prst="rect">
+                      <a:avLst/>
+                    </a:prstGeom>
+                    <a:noFill/>
+                    <a:ln>
+                      <a:noFill/>
+                    </a:ln>
+                  </pic:spPr>
+                </pic:pic>
+              </a:graphicData>
+            </a:graphic>
+          </wp:inline>
+        </w:drawing>
+      </w:r>
+    </w:p>
+    <w:p/>
+    <w:p/>
+    <w:p/>
+    <w:p>
+      <w:r>
+        <w:rPr>
+          <w:noProof/>
+        </w:rPr>
+        <w:drawing>
+          <wp:inline distT="0" distB="0" distL="0" distR="0" wp14:anchorId="131C85D1" wp14:editId="448B0404">
+            <wp:extent cx="5847715" cy="3296285"/>
+            <wp:effectExtent l="0" t="0" r="635" b="0"/>
+            <wp:docPr id="14" name="Image 14"/>
+            <wp:cNvGraphicFramePr>
+              <a:graphicFrameLocks xmlns:a="http://schemas.openxmlformats.org/drawingml/2006/main" noChangeAspect="1"/>
+            </wp:cNvGraphicFramePr>
+            <a:graphic xmlns:a="http://schemas.openxmlformats.org/drawingml/2006/main">
+              <a:graphicData uri="http://schemas.openxmlformats.org/drawingml/2006/picture">
+                <pic:pic xmlns:pic="http://schemas.openxmlformats.org/drawingml/2006/picture">
+                  <pic:nvPicPr>
+                    <pic:cNvPr id="0" name="Picture 5"/>
+                    <pic:cNvPicPr>
+                      <a:picLocks noChangeAspect="1" noChangeArrowheads="1"/>
+                    </pic:cNvPicPr>
+                  </pic:nvPicPr>
+                  <pic:blipFill>
+                    <a:blip r:embed="rId13" cstate="print">
+                      <a:extLst>
+                        <a:ext uri="{28A0092B-C50C-407E-A947-70E740481C1C}">
+                          <a14:useLocalDpi xmlns:a14="http://schemas.microsoft.com/office/drawing/2010/main" val="0"/>
+                        </a:ext>
+                      </a:extLst>
+                    </a:blip>
+                    <a:srcRect/>
+                    <a:stretch>
+                      <a:fillRect/>
+                    </a:stretch>
+                  </pic:blipFill>
+                  <pic:spPr bwMode="auto">
+                    <a:xfrm>
+                      <a:off x="0" y="0"/>
+                      <a:ext cx="5847715" cy="3296285"/>
+                    </a:xfrm>
+                    <a:prstGeom prst="rect">
+                      <a:avLst/>
+                    </a:prstGeom>
+                    <a:noFill/>
+                    <a:ln>
+                      <a:noFill/>
+                    </a:ln>
+                  </pic:spPr>
+                </pic:pic>
+              </a:graphicData>
+            </a:graphic>
+          </wp:inline>
+        </w:drawing>
+      </w:r>
+    </w:p>
+    <w:p/>
+    <w:p/>
+    <w:p>
+      <w:r>
+        <w:rPr>
+          <w:noProof/>
+        </w:rPr>
+        <w:lastRenderedPageBreak/>
+        <w:drawing>
+          <wp:inline distT="0" distB="0" distL="0" distR="0" wp14:anchorId="0EF71CC0" wp14:editId="4ACBF17E">
+            <wp:extent cx="5847715" cy="3296285"/>
+            <wp:effectExtent l="0" t="0" r="635" b="0"/>
+            <wp:docPr id="16" name="Image 16"/>
+            <wp:cNvGraphicFramePr>
+              <a:graphicFrameLocks xmlns:a="http://schemas.openxmlformats.org/drawingml/2006/main" noChangeAspect="1"/>
+            </wp:cNvGraphicFramePr>
+            <a:graphic xmlns:a="http://schemas.openxmlformats.org/drawingml/2006/main">
+              <a:graphicData uri="http://schemas.openxmlformats.org/drawingml/2006/picture">
+                <pic:pic xmlns:pic="http://schemas.openxmlformats.org/drawingml/2006/picture">
+                  <pic:nvPicPr>
+                    <pic:cNvPr id="0" name="Picture 7"/>
+                    <pic:cNvPicPr>
+                      <a:picLocks noChangeAspect="1" noChangeArrowheads="1"/>
+                    </pic:cNvPicPr>
+                  </pic:nvPicPr>
+                  <pic:blipFill>
+                    <a:blip r:embed="rId14" cstate="print">
+                      <a:extLst>
+                        <a:ext uri="{28A0092B-C50C-407E-A947-70E740481C1C}">
+                          <a14:useLocalDpi xmlns:a14="http://schemas.microsoft.com/office/drawing/2010/main" val="0"/>
+                        </a:ext>
+                      </a:extLst>
+                    </a:blip>
+                    <a:srcRect/>
+                    <a:stretch>
+                      <a:fillRect/>
+                    </a:stretch>
+                  </pic:blipFill>
+                  <pic:spPr bwMode="auto">
+                    <a:xfrm>
+                      <a:off x="0" y="0"/>
+                      <a:ext cx="5847715" cy="3296285"/>
+                    </a:xfrm>
+                    <a:prstGeom prst="rect">
+                      <a:avLst/>
+                    </a:prstGeom>
+                    <a:noFill/>
+                    <a:ln>
+                      <a:noFill/>
+                    </a:ln>
+                  </pic:spPr>
+                </pic:pic>
+              </a:graphicData>
+            </a:graphic>
+          </wp:inline>
+        </w:drawing>
+      </w:r>
+    </w:p>
+    <w:p/>
+    <w:p/>
+    <w:p/>
+    <w:p/>
+    <w:p/>
+    <w:p/>
+    <w:p/>
+    <w:p/>
+    <w:p/>
+    <w:p/>
+    <w:p/>
+    <w:p/>
+    <w:p/>
+    <w:p/>
+    <w:p/>
+    <w:p/>
+    <w:p/>
+    <w:p/>
+    <w:p/>
+    <w:p/>
+    <w:p/>
+    <w:p/>
+    <w:p>
+      <w:bookmarkStart w:id="1" w:name="_GoBack"/>
+      <w:bookmarkEnd w:id="1"/>
+    </w:p>
+    <w:p/>
+    <w:p/>
+    <w:p>
+      <w:pPr>
+        <w:pStyle w:val="Titre2"/>
+      </w:pPr>
+      <w:r>
+        <w:lastRenderedPageBreak/>
+        <w:t>Use Case 4: Confirm Ticket receipt</w:t>
+      </w:r>
+    </w:p>
+    <w:p/>
+    <w:p>
+      <w:r>
+        <w:t>Once user receives the ticket by the group organizer(they will use our chat to carry out the communication), they can confirm ticket receipt and rate the user. This will trigger the payment release event and will send the payment to group organizer.</w:t>
+      </w:r>
+    </w:p>
+    <w:p/>
+    <w:p>
+      <w:r>
+        <w:rPr>
+          <w:noProof/>
+        </w:rPr>
+        <w:drawing>
+          <wp:inline distT="0" distB="0" distL="0" distR="0" wp14:anchorId="4BD56025" wp14:editId="6098AF13">
+            <wp:extent cx="5943600" cy="3919855"/>
+            <wp:effectExtent l="0" t="0" r="0" b="4445"/>
+            <wp:docPr id="9" name="Picture 9" descr="A screenshot of a cell phone&#10;&#10;Description automatically generated"/>
+            <wp:cNvGraphicFramePr>
+              <a:graphicFrameLocks xmlns:a="http://schemas.openxmlformats.org/drawingml/2006/main" noChangeAspect="1"/>
+            </wp:cNvGraphicFramePr>
+            <a:graphic xmlns:a="http://schemas.openxmlformats.org/drawingml/2006/main">
+              <a:graphicData uri="http://schemas.openxmlformats.org/drawingml/2006/picture">
+                <pic:pic xmlns:pic="http://schemas.openxmlformats.org/drawingml/2006/picture">
+                  <pic:nvPicPr>
+                    <pic:cNvPr id="9" name="confirm.jpg"/>
+                    <pic:cNvPicPr/>
+                  </pic:nvPicPr>
+                  <pic:blipFill>
+                    <a:blip r:embed="rId15">
+                      <a:extLst>
+                        <a:ext uri="{28A0092B-C50C-407E-A947-70E740481C1C}">
+                          <a14:useLocalDpi xmlns:a14="http://schemas.microsoft.com/office/drawing/2010/main" val="0"/>
+                        </a:ext>
+                      </a:extLst>
+                    </a:blip>
+                    <a:stretch>
+                      <a:fillRect/>
+                    </a:stretch>
+                  </pic:blipFill>
+                  <pic:spPr>
+                    <a:xfrm>
+                      <a:off x="0" y="0"/>
+                      <a:ext cx="5943600" cy="3919855"/>
+                    </a:xfrm>
+                    <a:prstGeom prst="rect">
+                      <a:avLst/>
+                    </a:prstGeom>
+                  </pic:spPr>
+                </pic:pic>
+              </a:graphicData>
+            </a:graphic>
+          </wp:inline>
+        </w:drawing>
+      </w:r>
+    </w:p>
     <w:sectPr>
       <w:pgSz w:w="12240" w:h="15840"/>
       <w:pgMar w:top="1440" w:right="1440" w:bottom="1440" w:left="1440" w:header="708" w:footer="708" w:gutter="0"/>
@@ -2561,7 +2873,7 @@
 </file>
 
 <file path=word/styles.xml><?xml version="1.0" encoding="utf-8"?>
-<w:styles xmlns:mc="http://schemas.openxmlformats.org/markup-compatibility/2006" xmlns:r="http://schemas.openxmlformats.org/officeDocument/2006/relationships" xmlns:w="http://schemas.openxmlformats.org/wordprocessingml/2006/main" xmlns:w14="http://schemas.microsoft.com/office/word/2010/wordml" xmlns:w15="http://schemas.microsoft.com/office/word/2012/wordml" xmlns:w16cex="http://schemas.microsoft.com/office/word/2018/wordml/cex" xmlns:w16cid="http://schemas.microsoft.com/office/word/2016/wordml/cid" xmlns:w16="http://schemas.microsoft.com/office/word/2018/wordml" xmlns:w16se="http://schemas.microsoft.com/office/word/2015/wordml/symex" mc:Ignorable="w14 w15 w16se w16cid w16 w16cex">
+<w:styles xmlns:mc="http://schemas.openxmlformats.org/markup-compatibility/2006" xmlns:r="http://schemas.openxmlformats.org/officeDocument/2006/relationships" xmlns:w="http://schemas.openxmlformats.org/wordprocessingml/2006/main" xmlns:w14="http://schemas.microsoft.com/office/word/2010/wordml" xmlns:w15="http://schemas.microsoft.com/office/word/2012/wordml" xmlns:w16cid="http://schemas.microsoft.com/office/word/2016/wordml/cid" xmlns:w16se="http://schemas.microsoft.com/office/word/2015/wordml/symex" mc:Ignorable="w14 w15 w16se w16cid">
   <w:docDefaults>
     <w:rPrDefault>
       <w:rPr>
@@ -2573,7 +2885,7 @@
     </w:rPrDefault>
     <w:pPrDefault/>
   </w:docDefaults>
-  <w:latentStyles w:defLockedState="0" w:defUIPriority="99" w:defSemiHidden="0" w:defUnhideWhenUsed="0" w:defQFormat="0" w:count="376">
+  <w:latentStyles w:defLockedState="0" w:defUIPriority="99" w:defSemiHidden="0" w:defUnhideWhenUsed="0" w:defQFormat="0" w:count="377">
     <w:lsdException w:name="Normal" w:uiPriority="0" w:qFormat="1"/>
     <w:lsdException w:name="heading 1" w:uiPriority="9" w:qFormat="1"/>
     <w:lsdException w:name="heading 2" w:semiHidden="1" w:uiPriority="9" w:unhideWhenUsed="1" w:qFormat="1"/>
@@ -2679,7 +2991,6 @@
     <w:lsdException w:name="HTML Sample" w:semiHidden="1" w:unhideWhenUsed="1"/>
     <w:lsdException w:name="HTML Typewriter" w:semiHidden="1" w:unhideWhenUsed="1"/>
     <w:lsdException w:name="HTML Variable" w:semiHidden="1" w:unhideWhenUsed="1"/>
-    <w:lsdException w:name="Normal Table" w:semiHidden="1" w:unhideWhenUsed="1"/>
     <w:lsdException w:name="annotation subject" w:semiHidden="1" w:unhideWhenUsed="1"/>
     <w:lsdException w:name="No List" w:semiHidden="1" w:unhideWhenUsed="1"/>
     <w:lsdException w:name="Outline List 1" w:semiHidden="1" w:unhideWhenUsed="1"/>
@@ -2726,10 +3037,8 @@
     <w:lsdException w:name="Table Subtle 2" w:semiHidden="1" w:unhideWhenUsed="1"/>
     <w:lsdException w:name="Table Web 1" w:semiHidden="1" w:unhideWhenUsed="1"/>
     <w:lsdException w:name="Table Web 2" w:semiHidden="1" w:unhideWhenUsed="1"/>
-    <w:lsdException w:name="Table Web 3" w:semiHidden="1" w:unhideWhenUsed="1"/>
     <w:lsdException w:name="Balloon Text" w:semiHidden="1" w:unhideWhenUsed="1"/>
     <w:lsdException w:name="Table Grid" w:uiPriority="39"/>
-    <w:lsdException w:name="Table Theme" w:semiHidden="1" w:unhideWhenUsed="1"/>
     <w:lsdException w:name="Placeholder Text" w:semiHidden="1"/>
     <w:lsdException w:name="No Spacing" w:uiPriority="1" w:qFormat="1"/>
     <w:lsdException w:name="Light Shading" w:uiPriority="60"/>
@@ -2950,16 +3259,17 @@
     <w:lsdException w:name="Hashtag" w:semiHidden="1" w:unhideWhenUsed="1"/>
     <w:lsdException w:name="Unresolved Mention" w:semiHidden="1" w:unhideWhenUsed="1"/>
     <w:lsdException w:name="Smart Link" w:semiHidden="1" w:unhideWhenUsed="1"/>
+    <w:lsdException w:name="Smart Link Error" w:semiHidden="1" w:unhideWhenUsed="1"/>
   </w:latentStyles>
   <w:style w:type="paragraph" w:default="1" w:styleId="Normal">
     <w:name w:val="Normal"/>
     <w:qFormat/>
   </w:style>
-  <w:style w:type="paragraph" w:styleId="Heading1">
+  <w:style w:type="paragraph" w:styleId="Titre1">
     <w:name w:val="heading 1"/>
     <w:basedOn w:val="Normal"/>
     <w:next w:val="Normal"/>
-    <w:link w:val="Heading1Char"/>
+    <w:link w:val="Titre1Car"/>
     <w:uiPriority w:val="9"/>
     <w:qFormat/>
     <w:rsid w:val="00201830"/>
@@ -2976,11 +3286,11 @@
       <w:szCs w:val="32"/>
     </w:rPr>
   </w:style>
-  <w:style w:type="paragraph" w:styleId="Heading2">
+  <w:style w:type="paragraph" w:styleId="Titre2">
     <w:name w:val="heading 2"/>
     <w:basedOn w:val="Normal"/>
     <w:next w:val="Normal"/>
-    <w:link w:val="Heading2Char"/>
+    <w:link w:val="Titre2Car"/>
     <w:uiPriority w:val="9"/>
     <w:unhideWhenUsed/>
     <w:qFormat/>
@@ -2998,13 +3308,13 @@
       <w:szCs w:val="26"/>
     </w:rPr>
   </w:style>
-  <w:style w:type="character" w:default="1" w:styleId="DefaultParagraphFont">
+  <w:style w:type="character" w:default="1" w:styleId="Policepardfaut">
     <w:name w:val="Default Paragraph Font"/>
     <w:uiPriority w:val="1"/>
     <w:semiHidden/>
     <w:unhideWhenUsed/>
   </w:style>
-  <w:style w:type="table" w:default="1" w:styleId="TableNormal">
+  <w:style w:type="table" w:default="1" w:styleId="TableauNormal">
     <w:name w:val="Normal Table"/>
     <w:uiPriority w:val="99"/>
     <w:semiHidden/>
@@ -3019,15 +3329,15 @@
       </w:tblCellMar>
     </w:tblPr>
   </w:style>
-  <w:style w:type="numbering" w:default="1" w:styleId="NoList">
+  <w:style w:type="numbering" w:default="1" w:styleId="Aucuneliste">
     <w:name w:val="No List"/>
     <w:uiPriority w:val="99"/>
     <w:semiHidden/>
     <w:unhideWhenUsed/>
   </w:style>
-  <w:style w:type="paragraph" w:styleId="NoSpacing">
+  <w:style w:type="paragraph" w:styleId="Sansinterligne">
     <w:name w:val="No Spacing"/>
-    <w:link w:val="NoSpacingChar"/>
+    <w:link w:val="SansinterligneCar"/>
     <w:uiPriority w:val="1"/>
     <w:qFormat/>
     <w:rsid w:val="00201830"/>
@@ -3038,10 +3348,10 @@
       <w:lang w:val="en-US" w:eastAsia="zh-CN"/>
     </w:rPr>
   </w:style>
-  <w:style w:type="character" w:customStyle="1" w:styleId="NoSpacingChar">
-    <w:name w:val="No Spacing Char"/>
-    <w:basedOn w:val="DefaultParagraphFont"/>
-    <w:link w:val="NoSpacing"/>
+  <w:style w:type="character" w:customStyle="1" w:styleId="SansinterligneCar">
+    <w:name w:val="Sans interligne Car"/>
+    <w:basedOn w:val="Policepardfaut"/>
+    <w:link w:val="Sansinterligne"/>
     <w:uiPriority w:val="1"/>
     <w:rsid w:val="00201830"/>
     <w:rPr>
@@ -3065,10 +3375,10 @@
       <w:rFonts w:ascii="Times New Roman" w:eastAsia="Times New Roman" w:hAnsi="Times New Roman" w:cs="Times New Roman"/>
     </w:rPr>
   </w:style>
-  <w:style w:type="character" w:customStyle="1" w:styleId="Heading1Char">
-    <w:name w:val="Heading 1 Char"/>
-    <w:basedOn w:val="DefaultParagraphFont"/>
-    <w:link w:val="Heading1"/>
+  <w:style w:type="character" w:customStyle="1" w:styleId="Titre1Car">
+    <w:name w:val="Titre 1 Car"/>
+    <w:basedOn w:val="Policepardfaut"/>
+    <w:link w:val="Titre1"/>
     <w:uiPriority w:val="9"/>
     <w:rsid w:val="00201830"/>
     <w:rPr>
@@ -3078,7 +3388,7 @@
       <w:szCs w:val="32"/>
     </w:rPr>
   </w:style>
-  <w:style w:type="paragraph" w:styleId="Caption">
+  <w:style w:type="paragraph" w:styleId="Lgende">
     <w:name w:val="caption"/>
     <w:basedOn w:val="Normal"/>
     <w:next w:val="Normal"/>
@@ -3097,10 +3407,10 @@
       <w:szCs w:val="18"/>
     </w:rPr>
   </w:style>
-  <w:style w:type="character" w:customStyle="1" w:styleId="Heading2Char">
-    <w:name w:val="Heading 2 Char"/>
-    <w:basedOn w:val="DefaultParagraphFont"/>
-    <w:link w:val="Heading2"/>
+  <w:style w:type="character" w:customStyle="1" w:styleId="Titre2Car">
+    <w:name w:val="Titre 2 Car"/>
+    <w:basedOn w:val="Policepardfaut"/>
+    <w:link w:val="Titre2"/>
     <w:uiPriority w:val="9"/>
     <w:rsid w:val="00201830"/>
     <w:rPr>

</xml_diff>